<commit_message>
Dev 4: Set Up User Database Fixes #14
</commit_message>
<xml_diff>
--- a/Documentation/TechnicalDocument.docx
+++ b/Documentation/TechnicalDocument.docx
@@ -803,7 +803,10 @@
         <w:ind w:left="2160"/>
       </w:pPr>
       <w:r>
-        <w:t>pip install bootstrap5</w:t>
+        <w:t xml:space="preserve">pip install </w:t>
+      </w:r>
+      <w:r>
+        <w:t>django-bootstrap-v5</w:t>
       </w:r>
     </w:p>
     <w:p>

</xml_diff>